<commit_message>
draw web - V1
</commit_message>
<xml_diff>
--- a/documentos/REQUERIMIENTOS(FUNCIONAL Y NO FUNCIONAL).docx
+++ b/documentos/REQUERIMIENTOS(FUNCIONAL Y NO FUNCIONAL).docx
@@ -85,8 +85,6 @@
           <w:szCs w:val="28"/>
         </w:rPr>
       </w:pPr>
-      <w:bookmarkStart w:id="0" w:name="_GoBack"/>
-      <w:bookmarkEnd w:id="0"/>
     </w:p>
     <w:p>
       <w:pPr>
@@ -533,7 +531,39 @@
           <w:sz w:val="28"/>
           <w:szCs w:val="28"/>
         </w:rPr>
-        <w:t>El programa funcionara en cualquier plataforma siempre en cuando el navegador que se esté utilizando sea compatible con las últimas tecnologías (HTML5).</w:t>
+        <w:t xml:space="preserve">El programa funcionara en cualquier </w:t>
+      </w:r>
+      <w:r>
+        <w:rPr>
+          <w:rFonts w:ascii="Arial" w:hAnsi="Arial" w:cs="Arial"/>
+          <w:sz w:val="28"/>
+          <w:szCs w:val="28"/>
+        </w:rPr>
+        <w:t>plataforma (sistema operativo)</w:t>
+      </w:r>
+      <w:r>
+        <w:rPr>
+          <w:rFonts w:ascii="Arial" w:hAnsi="Arial" w:cs="Arial"/>
+          <w:sz w:val="28"/>
+          <w:szCs w:val="28"/>
+        </w:rPr>
+        <w:t xml:space="preserve"> siempre en cuando el navegador que se esté utilizando sea compatible con las últimas tecnologías (HTML5)</w:t>
+      </w:r>
+      <w:r>
+        <w:rPr>
+          <w:rFonts w:ascii="Arial" w:hAnsi="Arial" w:cs="Arial"/>
+          <w:sz w:val="28"/>
+          <w:szCs w:val="28"/>
+        </w:rPr>
+        <w:t xml:space="preserve"> o  que este actualizado, ya sea el caso de Mozilla Firefox, Google Chrome, Opera</w:t>
+      </w:r>
+      <w:r>
+        <w:rPr>
+          <w:rFonts w:ascii="Arial" w:hAnsi="Arial" w:cs="Arial"/>
+          <w:sz w:val="28"/>
+          <w:szCs w:val="28"/>
+        </w:rPr>
+        <w:t>.</w:t>
       </w:r>
     </w:p>
     <w:p>
@@ -587,7 +617,15 @@
           <w:sz w:val="28"/>
           <w:szCs w:val="28"/>
         </w:rPr>
-        <w:t>El uso del programa es para cualquier tipo de persona que desee dibujar o que este con las ganas de hacer un boceto.</w:t>
+        <w:t>El uso del programa es para cualquier tipo de persona que desee dibujar o que este c</w:t>
+      </w:r>
+      <w:r>
+        <w:rPr>
+          <w:rFonts w:ascii="Arial" w:hAnsi="Arial" w:cs="Arial"/>
+          <w:sz w:val="28"/>
+          <w:szCs w:val="28"/>
+        </w:rPr>
+        <w:t>on las ganas de hacer un boceto, y por lo tanto el uso será libre.</w:t>
       </w:r>
     </w:p>
     <w:p>
@@ -635,17 +673,39 @@
         <w:jc w:val="both"/>
         <w:rPr>
           <w:rFonts w:ascii="Arial" w:hAnsi="Arial" w:cs="Arial"/>
-          <w:sz w:val="28"/>
-          <w:szCs w:val="28"/>
-        </w:rPr>
-      </w:pPr>
-      <w:r>
-        <w:rPr>
-          <w:rFonts w:ascii="Arial" w:hAnsi="Arial" w:cs="Arial"/>
+          <w:b/>
+          <w:sz w:val="28"/>
+          <w:szCs w:val="28"/>
+        </w:rPr>
+      </w:pPr>
+      <w:r>
+        <w:rPr>
+          <w:rFonts w:ascii="Arial" w:hAnsi="Arial" w:cs="Arial"/>
+          <w:b/>
           <w:sz w:val="28"/>
           <w:szCs w:val="28"/>
         </w:rPr>
         <w:t>Hacer dibujos</w:t>
+      </w:r>
+    </w:p>
+    <w:p>
+      <w:pPr>
+        <w:pStyle w:val="Prrafodelista"/>
+        <w:ind w:left="1440"/>
+        <w:jc w:val="both"/>
+        <w:rPr>
+          <w:rFonts w:ascii="Arial" w:hAnsi="Arial" w:cs="Arial"/>
+          <w:sz w:val="28"/>
+          <w:szCs w:val="28"/>
+        </w:rPr>
+      </w:pPr>
+      <w:r>
+        <w:rPr>
+          <w:rFonts w:ascii="Arial" w:hAnsi="Arial" w:cs="Arial"/>
+          <w:sz w:val="28"/>
+          <w:szCs w:val="28"/>
+        </w:rPr>
+        <w:t>Se podrán realizar trazos en un lienzo o una hoja de papel virtual.</w:t>
       </w:r>
     </w:p>
     <w:p>
@@ -658,17 +718,39 @@
         <w:jc w:val="both"/>
         <w:rPr>
           <w:rFonts w:ascii="Arial" w:hAnsi="Arial" w:cs="Arial"/>
-          <w:sz w:val="28"/>
-          <w:szCs w:val="28"/>
-        </w:rPr>
-      </w:pPr>
-      <w:r>
-        <w:rPr>
-          <w:rFonts w:ascii="Arial" w:hAnsi="Arial" w:cs="Arial"/>
+          <w:b/>
+          <w:sz w:val="28"/>
+          <w:szCs w:val="28"/>
+        </w:rPr>
+      </w:pPr>
+      <w:r>
+        <w:rPr>
+          <w:rFonts w:ascii="Arial" w:hAnsi="Arial" w:cs="Arial"/>
+          <w:b/>
           <w:sz w:val="28"/>
           <w:szCs w:val="28"/>
         </w:rPr>
         <w:t>Personalizar una imagen</w:t>
+      </w:r>
+    </w:p>
+    <w:p>
+      <w:pPr>
+        <w:pStyle w:val="Prrafodelista"/>
+        <w:ind w:left="1440"/>
+        <w:jc w:val="both"/>
+        <w:rPr>
+          <w:rFonts w:ascii="Arial" w:hAnsi="Arial" w:cs="Arial"/>
+          <w:sz w:val="28"/>
+          <w:szCs w:val="28"/>
+        </w:rPr>
+      </w:pPr>
+      <w:r>
+        <w:rPr>
+          <w:rFonts w:ascii="Arial" w:hAnsi="Arial" w:cs="Arial"/>
+          <w:sz w:val="28"/>
+          <w:szCs w:val="28"/>
+        </w:rPr>
+        <w:t>La personalización de las imágenes será después de importar, después podrá realizar el diseño al antojo del usuario</w:t>
       </w:r>
     </w:p>
     <w:p>
@@ -688,10 +770,31 @@
       <w:r>
         <w:rPr>
           <w:rFonts w:ascii="Arial" w:hAnsi="Arial" w:cs="Arial"/>
-          <w:sz w:val="28"/>
-          <w:szCs w:val="28"/>
-        </w:rPr>
-        <w:t>Brinda un uso sencillo</w:t>
+          <w:b/>
+          <w:sz w:val="28"/>
+          <w:szCs w:val="28"/>
+        </w:rPr>
+        <w:t>Guardado</w:t>
+      </w:r>
+    </w:p>
+    <w:p>
+      <w:pPr>
+        <w:pStyle w:val="Prrafodelista"/>
+        <w:ind w:left="1440"/>
+        <w:jc w:val="both"/>
+        <w:rPr>
+          <w:rFonts w:ascii="Arial" w:hAnsi="Arial" w:cs="Arial"/>
+          <w:sz w:val="28"/>
+          <w:szCs w:val="28"/>
+        </w:rPr>
+      </w:pPr>
+      <w:r>
+        <w:rPr>
+          <w:rFonts w:ascii="Arial" w:hAnsi="Arial" w:cs="Arial"/>
+          <w:sz w:val="28"/>
+          <w:szCs w:val="28"/>
+        </w:rPr>
+        <w:t>Se podrá exportar, si el diseño esta al agrado del usuario para de esta forma publicarlo o guardarlo en este mismo sitio, pero para ello es necesario logearse.</w:t>
       </w:r>
     </w:p>
     <w:p>
@@ -711,27 +814,84 @@
       <w:r>
         <w:rPr>
           <w:rFonts w:ascii="Arial" w:hAnsi="Arial" w:cs="Arial"/>
-          <w:sz w:val="28"/>
-          <w:szCs w:val="28"/>
-        </w:rPr>
-        <w:t>El programa mostrara una interfaz amigable</w:t>
+          <w:b/>
+          <w:sz w:val="28"/>
+          <w:szCs w:val="28"/>
+        </w:rPr>
+        <w:t>Logeo</w:t>
+      </w:r>
+    </w:p>
+    <w:p>
+      <w:pPr>
+        <w:pStyle w:val="Prrafodelista"/>
+        <w:ind w:left="1440"/>
+        <w:jc w:val="both"/>
+        <w:rPr>
+          <w:rFonts w:ascii="Arial" w:hAnsi="Arial" w:cs="Arial"/>
+          <w:sz w:val="28"/>
+          <w:szCs w:val="28"/>
+        </w:rPr>
+      </w:pPr>
+      <w:r>
+        <w:rPr>
+          <w:rFonts w:ascii="Arial" w:hAnsi="Arial" w:cs="Arial"/>
+          <w:sz w:val="28"/>
+          <w:szCs w:val="28"/>
+        </w:rPr>
+        <w:t>Solo los usuarios registrados podrán acceder y de esta forma visualizar sus trabajos/diseños realizados, pero también puede realizar sus bocetos sin antes haberse logeado.</w:t>
       </w:r>
     </w:p>
     <w:p>
       <w:pPr>
         <w:pStyle w:val="Prrafodelista"/>
         <w:numPr>
-          <w:ilvl w:val="0"/>
+          <w:ilvl w:val="1"/>
           <w:numId w:val="1"/>
         </w:numPr>
-        <w:jc w:val="right"/>
-        <w:rPr>
-          <w:rFonts w:ascii="Arial" w:hAnsi="Arial" w:cs="Arial"/>
-          <w:b/>
-          <w:sz w:val="28"/>
-          <w:szCs w:val="28"/>
-        </w:rPr>
-      </w:pPr>
+        <w:jc w:val="both"/>
+        <w:rPr>
+          <w:rFonts w:ascii="Arial" w:hAnsi="Arial" w:cs="Arial"/>
+          <w:sz w:val="28"/>
+          <w:szCs w:val="28"/>
+        </w:rPr>
+      </w:pPr>
+      <w:r>
+        <w:rPr>
+          <w:rFonts w:ascii="Arial" w:hAnsi="Arial" w:cs="Arial"/>
+          <w:b/>
+          <w:sz w:val="28"/>
+          <w:szCs w:val="28"/>
+        </w:rPr>
+        <w:t>Registro en el sistema</w:t>
+      </w:r>
+    </w:p>
+    <w:p>
+      <w:pPr>
+        <w:pStyle w:val="Prrafodelista"/>
+        <w:ind w:left="1440"/>
+        <w:jc w:val="both"/>
+        <w:rPr>
+          <w:rFonts w:ascii="Arial" w:hAnsi="Arial" w:cs="Arial"/>
+          <w:sz w:val="28"/>
+          <w:szCs w:val="28"/>
+        </w:rPr>
+      </w:pPr>
+      <w:r>
+        <w:rPr>
+          <w:rFonts w:ascii="Arial" w:hAnsi="Arial" w:cs="Arial"/>
+          <w:sz w:val="28"/>
+          <w:szCs w:val="28"/>
+        </w:rPr>
+        <w:t>El registro será para cualquier usuario que desee formar</w:t>
+      </w:r>
+      <w:r>
+        <w:rPr>
+          <w:rFonts w:ascii="Arial" w:hAnsi="Arial" w:cs="Arial"/>
+          <w:sz w:val="28"/>
+          <w:szCs w:val="28"/>
+        </w:rPr>
+        <w:t xml:space="preserve"> parte de esta red.</w:t>
+      </w:r>
     </w:p>
     <w:p>
       <w:pPr>
@@ -791,6 +951,33 @@
           <w:szCs w:val="24"/>
         </w:rPr>
         <w:t xml:space="preserve"> FUNCIONALES:</w:t>
+      </w:r>
+    </w:p>
+    <w:p>
+      <w:pPr>
+        <w:ind w:left="360"/>
+        <w:jc w:val="both"/>
+        <w:rPr>
+          <w:rFonts w:ascii="Arial" w:hAnsi="Arial" w:cs="Arial"/>
+          <w:sz w:val="24"/>
+          <w:szCs w:val="24"/>
+        </w:rPr>
+      </w:pPr>
+      <w:r>
+        <w:rPr>
+          <w:rFonts w:ascii="Arial" w:hAnsi="Arial" w:cs="Arial"/>
+          <w:sz w:val="24"/>
+          <w:szCs w:val="24"/>
+        </w:rPr>
+        <w:t xml:space="preserve">El sistema será robusto, fiable, fácil de uso, portable, la velocidad de respuesta será de este sistema </w:t>
+      </w:r>
+      <w:r>
+        <w:rPr>
+          <w:rFonts w:ascii="Arial" w:hAnsi="Arial" w:cs="Arial"/>
+          <w:sz w:val="24"/>
+          <w:szCs w:val="24"/>
+        </w:rPr>
+        <w:t>será rápido, aunque dependerá de la red que el usuario este usando.</w:t>
       </w:r>
     </w:p>
     <w:p>
@@ -817,6 +1004,15 @@
         </w:rPr>
         <w:t>Requerimiento del producto</w:t>
       </w:r>
+      <w:r>
+        <w:rPr>
+          <w:rFonts w:ascii="Arial" w:hAnsi="Arial" w:cs="Arial"/>
+          <w:b/>
+          <w:sz w:val="24"/>
+          <w:szCs w:val="24"/>
+        </w:rPr>
+        <w:t>:</w:t>
+      </w:r>
     </w:p>
     <w:p>
       <w:pPr>
@@ -834,7 +1030,7 @@
           <w:sz w:val="24"/>
           <w:szCs w:val="24"/>
         </w:rPr>
-        <w:t>El programa estará implementado con HTML5</w:t>
+        <w:t>Es confiable, ya que será libre de uso. Los usuarios registrados tendrán su propia privacidad y para ello le brindamos seguridad a sus trabajos guardados y sus datos personales.</w:t>
       </w:r>
     </w:p>
     <w:p>
@@ -860,6 +1056,15 @@
         </w:rPr>
         <w:t>Requerimiento organizativo</w:t>
       </w:r>
+      <w:r>
+        <w:rPr>
+          <w:rFonts w:ascii="Arial" w:hAnsi="Arial" w:cs="Arial"/>
+          <w:b/>
+          <w:sz w:val="24"/>
+          <w:szCs w:val="24"/>
+        </w:rPr>
+        <w:t>:</w:t>
+      </w:r>
     </w:p>
     <w:p>
       <w:pPr>
@@ -876,7 +1081,7 @@
           <w:sz w:val="24"/>
           <w:szCs w:val="24"/>
         </w:rPr>
-        <w:t>El programa está dirigido a personas que aman el arte y el diseño</w:t>
+        <w:t>El proceso del desarrollo de este sistema será acorde a los documentos de casos de uso, otros</w:t>
       </w:r>
     </w:p>
     <w:p>
@@ -912,6 +1117,17 @@
         </w:rPr>
         <w:t>Requerimiento externo</w:t>
       </w:r>
+      <w:r>
+        <w:rPr>
+          <w:rFonts w:ascii="Arial" w:hAnsi="Arial" w:cs="Arial"/>
+          <w:b/>
+          <w:sz w:val="24"/>
+          <w:szCs w:val="24"/>
+        </w:rPr>
+        <w:t>:</w:t>
+      </w:r>
+      <w:bookmarkStart w:id="0" w:name="_GoBack"/>
+      <w:bookmarkEnd w:id="0"/>
     </w:p>
     <w:p>
       <w:pPr>
@@ -928,7 +1144,15 @@
           <w:sz w:val="24"/>
           <w:szCs w:val="24"/>
         </w:rPr>
-        <w:t>Los trabajos que se realizan en este sistema serán libres de visualizar y algunos estarán protegidos por derecho de autoria.</w:t>
+        <w:t>Los trabajos que se realizan en este sistema serán libres de visualizar y algunos estarán pr</w:t>
+      </w:r>
+      <w:r>
+        <w:rPr>
+          <w:rFonts w:ascii="Arial" w:hAnsi="Arial" w:cs="Arial"/>
+          <w:sz w:val="24"/>
+          <w:szCs w:val="24"/>
+        </w:rPr>
+        <w:t>otegidos por derecho de autoría, los datos de los usuarios registrado no se visualizaran excepto de su nombre, apellido, foto.</w:t>
       </w:r>
     </w:p>
     <w:p>
@@ -942,7 +1166,7 @@
       </w:pPr>
     </w:p>
     <w:sectPr>
-      <w:footerReference w:type="default" r:id="rId7"/>
+      <w:footerReference w:type="default" r:id="rId8"/>
       <w:pgSz w:w="11906" w:h="16838"/>
       <w:pgMar w:top="1417" w:right="1701" w:bottom="1417" w:left="1701" w:header="708" w:footer="708" w:gutter="0"/>
       <w:cols w:space="708"/>
@@ -1140,7 +1364,7 @@
   <w:abstractNum w:abstractNumId="1">
     <w:nsid w:val="36B205A9"/>
     <w:multiLevelType w:val="hybridMultilevel"/>
-    <w:tmpl w:val="054C989E"/>
+    <w:tmpl w:val="8AC8844A"/>
     <w:lvl w:ilvl="0" w:tplc="0C0A0001">
       <w:start w:val="1"/>
       <w:numFmt w:val="bullet"/>
@@ -1656,6 +1880,7 @@
   <w:style w:type="character" w:default="1" w:styleId="Fuentedeprrafopredeter">
     <w:name w:val="Default Paragraph Font"/>
     <w:uiPriority w:val="1"/>
+    <w:semiHidden/>
     <w:unhideWhenUsed/>
   </w:style>
   <w:style w:type="table" w:default="1" w:styleId="Tablanormal">
@@ -1996,4 +2221,16 @@
     </a:ext>
   </a:extLst>
 </a:theme>
+</file>
+
+<file path=customXml/item1.xml><?xml version="1.0" encoding="utf-8"?>
+<b:Sources xmlns:b="http://schemas.openxmlformats.org/officeDocument/2006/bibliography" xmlns="http://schemas.openxmlformats.org/officeDocument/2006/bibliography" SelectedStyle="\APASixthEditionOfficeOnline.xsl" StyleName="APA" Version="6"/>
+</file>
+
+<file path=customXml/itemProps1.xml><?xml version="1.0" encoding="utf-8"?>
+<ds:datastoreItem xmlns:ds="http://schemas.openxmlformats.org/officeDocument/2006/customXml" ds:itemID="{343A4C52-62E8-4F91-8836-AE07F5DFB5E8}">
+  <ds:schemaRefs>
+    <ds:schemaRef ds:uri="http://schemas.openxmlformats.org/officeDocument/2006/bibliography"/>
+  </ds:schemaRefs>
+</ds:datastoreItem>
 </file>
</xml_diff>